<commit_message>
Documento de la entrega ampliado
</commit_message>
<xml_diff>
--- a/Primer Cuatrimestre/Entrega 1/Trabajo de IISSI2.docx
+++ b/Primer Cuatrimestre/Entrega 1/Trabajo de IISSI2.docx
@@ -582,8 +582,6 @@
           <w:szCs w:val="40"/>
         </w:rPr>
       </w:pPr>
-      <w:bookmarkStart w:id="0" w:name="_GoBack"/>
-      <w:bookmarkEnd w:id="0"/>
     </w:p>
     <w:p>
       <w:pPr>
@@ -1952,6 +1950,15 @@
           <w:szCs w:val="24"/>
           <w:u w:val="single"/>
         </w:rPr>
+        <w:t xml:space="preserve">RG-1 </w:t>
+      </w:r>
+      <w:r>
+        <w:rPr>
+          <w:b/>
+          <w:sz w:val="24"/>
+          <w:szCs w:val="24"/>
+          <w:u w:val="single"/>
+        </w:rPr>
         <w:t>Gestión de los casos:</w:t>
       </w:r>
     </w:p>
@@ -2053,6 +2060,15 @@
           <w:szCs w:val="24"/>
           <w:u w:val="single"/>
         </w:rPr>
+        <w:t xml:space="preserve">RG-2 </w:t>
+      </w:r>
+      <w:r>
+        <w:rPr>
+          <w:b/>
+          <w:sz w:val="24"/>
+          <w:szCs w:val="24"/>
+          <w:u w:val="single"/>
+        </w:rPr>
         <w:t>Gestión de pagos:</w:t>
       </w:r>
     </w:p>
@@ -2124,6 +2140,47 @@
         <w:rPr>
           <w:sz w:val="24"/>
           <w:szCs w:val="24"/>
+        </w:rPr>
+      </w:pPr>
+      <w:r>
+        <w:rPr>
+          <w:b/>
+          <w:sz w:val="24"/>
+          <w:szCs w:val="24"/>
+        </w:rPr>
+        <w:t>Para</w:t>
+      </w:r>
+      <w:r>
+        <w:rPr>
+          <w:sz w:val="24"/>
+          <w:szCs w:val="24"/>
+        </w:rPr>
+        <w:t xml:space="preserve"> poder </w:t>
+      </w:r>
+      <w:r>
+        <w:rPr>
+          <w:sz w:val="24"/>
+          <w:szCs w:val="24"/>
+        </w:rPr>
+        <w:t>consultarlas en cualquier momento.</w:t>
+      </w:r>
+    </w:p>
+    <w:p>
+      <w:pPr>
+        <w:jc w:val="center"/>
+        <w:rPr>
+          <w:sz w:val="24"/>
+          <w:szCs w:val="24"/>
+        </w:rPr>
+      </w:pPr>
+    </w:p>
+    <w:p>
+      <w:pPr>
+        <w:jc w:val="center"/>
+        <w:rPr>
+          <w:b/>
+          <w:sz w:val="24"/>
+          <w:szCs w:val="24"/>
           <w:u w:val="single"/>
         </w:rPr>
       </w:pPr>
@@ -2132,6 +2189,81 @@
           <w:b/>
           <w:sz w:val="24"/>
           <w:szCs w:val="24"/>
+          <w:u w:val="single"/>
+        </w:rPr>
+        <w:t xml:space="preserve">RG-3 </w:t>
+      </w:r>
+      <w:r>
+        <w:rPr>
+          <w:b/>
+          <w:sz w:val="24"/>
+          <w:szCs w:val="24"/>
+          <w:u w:val="single"/>
+        </w:rPr>
+        <w:t>Gestión del personal:</w:t>
+      </w:r>
+    </w:p>
+    <w:p>
+      <w:pPr>
+        <w:jc w:val="center"/>
+        <w:rPr>
+          <w:sz w:val="24"/>
+          <w:szCs w:val="24"/>
+        </w:rPr>
+      </w:pPr>
+      <w:r>
+        <w:rPr>
+          <w:b/>
+          <w:sz w:val="24"/>
+          <w:szCs w:val="24"/>
+        </w:rPr>
+        <w:t>Como</w:t>
+      </w:r>
+      <w:r>
+        <w:rPr>
+          <w:sz w:val="24"/>
+          <w:szCs w:val="24"/>
+        </w:rPr>
+        <w:t xml:space="preserve"> dueño del bufete,</w:t>
+      </w:r>
+    </w:p>
+    <w:p>
+      <w:pPr>
+        <w:jc w:val="center"/>
+        <w:rPr>
+          <w:sz w:val="24"/>
+          <w:szCs w:val="24"/>
+        </w:rPr>
+      </w:pPr>
+      <w:r>
+        <w:rPr>
+          <w:b/>
+          <w:sz w:val="24"/>
+          <w:szCs w:val="24"/>
+        </w:rPr>
+        <w:t>Quiero</w:t>
+      </w:r>
+      <w:r>
+        <w:rPr>
+          <w:sz w:val="24"/>
+          <w:szCs w:val="24"/>
+        </w:rPr>
+        <w:t xml:space="preserve"> un sistema que guarde la información de mis empleados</w:t>
+      </w:r>
+    </w:p>
+    <w:p>
+      <w:pPr>
+        <w:jc w:val="center"/>
+        <w:rPr>
+          <w:sz w:val="24"/>
+          <w:szCs w:val="24"/>
+        </w:rPr>
+      </w:pPr>
+      <w:r>
+        <w:rPr>
+          <w:b/>
+          <w:sz w:val="24"/>
+          <w:szCs w:val="24"/>
         </w:rPr>
         <w:t>Para</w:t>
       </w:r>
@@ -2140,36 +2272,54 @@
           <w:sz w:val="24"/>
           <w:szCs w:val="24"/>
         </w:rPr>
-        <w:t xml:space="preserve"> poder </w:t>
-      </w:r>
-      <w:r>
-        <w:rPr>
-          <w:sz w:val="24"/>
-          <w:szCs w:val="24"/>
-        </w:rPr>
-        <w:t>consultarlas en cualquier momento.</w:t>
-      </w:r>
-    </w:p>
-    <w:p>
-      <w:pPr>
-        <w:rPr>
-          <w:sz w:val="24"/>
-          <w:szCs w:val="24"/>
-        </w:rPr>
-      </w:pPr>
-    </w:p>
-    <w:p>
-      <w:pPr>
-        <w:rPr>
-          <w:sz w:val="24"/>
-          <w:szCs w:val="24"/>
-        </w:rPr>
-      </w:pPr>
-      <w:r>
-        <w:rPr>
-          <w:sz w:val="24"/>
-          <w:szCs w:val="24"/>
-        </w:rPr>
+        <w:t xml:space="preserve"> poder gestionar a mis empleados eficientemente</w:t>
+      </w:r>
+    </w:p>
+    <w:p>
+      <w:pPr>
+        <w:rPr>
+          <w:sz w:val="24"/>
+          <w:szCs w:val="24"/>
+        </w:rPr>
+      </w:pPr>
+    </w:p>
+    <w:p>
+      <w:pPr>
+        <w:rPr>
+          <w:sz w:val="24"/>
+          <w:szCs w:val="24"/>
+        </w:rPr>
+      </w:pPr>
+    </w:p>
+    <w:p>
+      <w:pPr>
+        <w:rPr>
+          <w:sz w:val="24"/>
+          <w:szCs w:val="24"/>
+        </w:rPr>
+      </w:pPr>
+    </w:p>
+    <w:p>
+      <w:pPr>
+        <w:rPr>
+          <w:sz w:val="24"/>
+          <w:szCs w:val="24"/>
+        </w:rPr>
+      </w:pPr>
+    </w:p>
+    <w:p>
+      <w:pPr>
+        <w:rPr>
+          <w:sz w:val="24"/>
+          <w:szCs w:val="24"/>
+        </w:rPr>
+      </w:pPr>
+      <w:r>
+        <w:rPr>
+          <w:sz w:val="24"/>
+          <w:szCs w:val="24"/>
+        </w:rPr>
+        <w:lastRenderedPageBreak/>
         <w:t>Además, el cliente pidió que se tuvieran en cuenta los siguientes detalles:</w:t>
       </w:r>
     </w:p>
@@ -2289,6 +2439,1157 @@
     </w:p>
     <w:p>
       <w:pPr>
+        <w:rPr>
+          <w:sz w:val="24"/>
+          <w:szCs w:val="24"/>
+        </w:rPr>
+      </w:pPr>
+    </w:p>
+    <w:p>
+      <w:pPr>
+        <w:rPr>
+          <w:sz w:val="24"/>
+          <w:szCs w:val="24"/>
+        </w:rPr>
+      </w:pPr>
+    </w:p>
+    <w:p>
+      <w:pPr>
+        <w:rPr>
+          <w:vanish/>
+          <w:sz w:val="24"/>
+          <w:szCs w:val="24"/>
+          <w:specVanish/>
+        </w:rPr>
+      </w:pPr>
+      <w:r>
+        <w:rPr>
+          <w:sz w:val="24"/>
+          <w:szCs w:val="24"/>
+        </w:rPr>
+        <w:br/>
+      </w:r>
+      <w:r>
+        <w:rPr>
+          <w:sz w:val="24"/>
+          <w:szCs w:val="24"/>
+        </w:rPr>
+        <w:br/>
+      </w:r>
+    </w:p>
+    <w:p>
+      <w:pPr>
+        <w:rPr>
+          <w:sz w:val="24"/>
+          <w:szCs w:val="24"/>
+        </w:rPr>
+      </w:pPr>
+      <w:r>
+        <w:rPr>
+          <w:sz w:val="24"/>
+          <w:szCs w:val="24"/>
+        </w:rPr>
+        <w:t xml:space="preserve"> </w:t>
+      </w:r>
+      <w:r>
+        <w:rPr>
+          <w:sz w:val="24"/>
+          <w:szCs w:val="24"/>
+        </w:rPr>
+        <w:br/>
+      </w:r>
+      <w:r>
+        <w:rPr>
+          <w:sz w:val="24"/>
+          <w:szCs w:val="24"/>
+        </w:rPr>
+        <w:br/>
+      </w:r>
+      <w:r>
+        <w:rPr>
+          <w:sz w:val="24"/>
+          <w:szCs w:val="24"/>
+        </w:rPr>
+        <w:br/>
+      </w:r>
+      <w:r>
+        <w:rPr>
+          <w:sz w:val="24"/>
+          <w:szCs w:val="24"/>
+        </w:rPr>
+        <w:br/>
+      </w:r>
+      <w:r>
+        <w:rPr>
+          <w:sz w:val="24"/>
+          <w:szCs w:val="24"/>
+        </w:rPr>
+        <w:br/>
+      </w:r>
+      <w:r>
+        <w:rPr>
+          <w:sz w:val="24"/>
+          <w:szCs w:val="24"/>
+        </w:rPr>
+        <w:br/>
+      </w:r>
+      <w:r>
+        <w:rPr>
+          <w:sz w:val="24"/>
+          <w:szCs w:val="24"/>
+        </w:rPr>
+        <w:br/>
+      </w:r>
+      <w:r>
+        <w:rPr>
+          <w:sz w:val="24"/>
+          <w:szCs w:val="24"/>
+        </w:rPr>
+        <w:br/>
+      </w:r>
+      <w:r>
+        <w:rPr>
+          <w:sz w:val="24"/>
+          <w:szCs w:val="24"/>
+        </w:rPr>
+        <w:br/>
+      </w:r>
+    </w:p>
+    <w:p>
+      <w:pPr>
+        <w:rPr>
+          <w:sz w:val="24"/>
+          <w:szCs w:val="24"/>
+        </w:rPr>
+      </w:pPr>
+    </w:p>
+    <w:p>
+      <w:pPr>
+        <w:rPr>
+          <w:sz w:val="24"/>
+          <w:szCs w:val="24"/>
+        </w:rPr>
+      </w:pPr>
+    </w:p>
+    <w:p>
+      <w:pPr>
+        <w:rPr>
+          <w:sz w:val="24"/>
+          <w:szCs w:val="24"/>
+        </w:rPr>
+      </w:pPr>
+    </w:p>
+    <w:p>
+      <w:pPr>
+        <w:rPr>
+          <w:sz w:val="24"/>
+          <w:szCs w:val="24"/>
+        </w:rPr>
+      </w:pPr>
+    </w:p>
+    <w:p>
+      <w:pPr>
+        <w:rPr>
+          <w:sz w:val="24"/>
+          <w:szCs w:val="24"/>
+        </w:rPr>
+      </w:pPr>
+    </w:p>
+    <w:p>
+      <w:pPr>
+        <w:rPr>
+          <w:sz w:val="24"/>
+          <w:szCs w:val="24"/>
+        </w:rPr>
+      </w:pPr>
+    </w:p>
+    <w:p>
+      <w:pPr>
+        <w:rPr>
+          <w:sz w:val="24"/>
+          <w:szCs w:val="24"/>
+        </w:rPr>
+      </w:pPr>
+    </w:p>
+    <w:p>
+      <w:pPr>
+        <w:rPr>
+          <w:sz w:val="24"/>
+          <w:szCs w:val="24"/>
+        </w:rPr>
+      </w:pPr>
+    </w:p>
+    <w:p>
+      <w:pPr>
+        <w:rPr>
+          <w:sz w:val="24"/>
+          <w:szCs w:val="24"/>
+        </w:rPr>
+      </w:pPr>
+    </w:p>
+    <w:p>
+      <w:pPr>
+        <w:rPr>
+          <w:sz w:val="24"/>
+          <w:szCs w:val="24"/>
+        </w:rPr>
+      </w:pPr>
+    </w:p>
+    <w:p>
+      <w:pPr>
+        <w:rPr>
+          <w:sz w:val="24"/>
+          <w:szCs w:val="24"/>
+        </w:rPr>
+      </w:pPr>
+    </w:p>
+    <w:p>
+      <w:pPr>
+        <w:rPr>
+          <w:sz w:val="24"/>
+          <w:szCs w:val="24"/>
+        </w:rPr>
+      </w:pPr>
+    </w:p>
+    <w:p>
+      <w:pPr>
+        <w:rPr>
+          <w:sz w:val="24"/>
+          <w:szCs w:val="24"/>
+        </w:rPr>
+      </w:pPr>
+    </w:p>
+    <w:p>
+      <w:pPr>
+        <w:rPr>
+          <w:sz w:val="24"/>
+          <w:szCs w:val="24"/>
+        </w:rPr>
+      </w:pPr>
+    </w:p>
+    <w:p>
+      <w:pPr>
+        <w:rPr>
+          <w:sz w:val="24"/>
+          <w:szCs w:val="24"/>
+        </w:rPr>
+      </w:pPr>
+    </w:p>
+    <w:p>
+      <w:pPr>
+        <w:rPr>
+          <w:sz w:val="24"/>
+          <w:szCs w:val="24"/>
+        </w:rPr>
+      </w:pPr>
+    </w:p>
+    <w:p>
+      <w:pPr>
+        <w:rPr>
+          <w:sz w:val="24"/>
+          <w:szCs w:val="24"/>
+        </w:rPr>
+      </w:pPr>
+      <w:r>
+        <w:rPr>
+          <w:sz w:val="24"/>
+          <w:szCs w:val="24"/>
+        </w:rPr>
+        <w:t>CATALOGO DE REQUISITOS</w:t>
+      </w:r>
+    </w:p>
+    <w:p>
+      <w:pPr>
+        <w:rPr>
+          <w:sz w:val="24"/>
+          <w:szCs w:val="24"/>
+        </w:rPr>
+      </w:pPr>
+      <w:r>
+        <w:rPr>
+          <w:sz w:val="24"/>
+          <w:szCs w:val="24"/>
+        </w:rPr>
+        <w:t>1. Requisitos de información</w:t>
+      </w:r>
+    </w:p>
+    <w:p>
+      <w:pPr>
+        <w:pStyle w:val="Prrafodelista"/>
+        <w:numPr>
+          <w:ilvl w:val="1"/>
+          <w:numId w:val="5"/>
+        </w:numPr>
+        <w:rPr>
+          <w:sz w:val="24"/>
+          <w:szCs w:val="24"/>
+        </w:rPr>
+      </w:pPr>
+      <w:r>
+        <w:rPr>
+          <w:sz w:val="24"/>
+          <w:szCs w:val="24"/>
+        </w:rPr>
+        <w:t xml:space="preserve">RI-1: </w:t>
+      </w:r>
+      <w:r>
+        <w:rPr>
+          <w:sz w:val="24"/>
+          <w:szCs w:val="24"/>
+        </w:rPr>
+        <w:t>D</w:t>
+      </w:r>
+      <w:r>
+        <w:rPr>
+          <w:sz w:val="24"/>
+          <w:szCs w:val="24"/>
+        </w:rPr>
+        <w:t>atos de los casos:</w:t>
+      </w:r>
+    </w:p>
+    <w:p>
+      <w:pPr>
+        <w:pStyle w:val="Prrafodelista"/>
+        <w:ind w:left="792"/>
+        <w:rPr>
+          <w:sz w:val="24"/>
+          <w:szCs w:val="24"/>
+        </w:rPr>
+      </w:pPr>
+      <w:r>
+        <w:rPr>
+          <w:sz w:val="24"/>
+          <w:szCs w:val="24"/>
+        </w:rPr>
+        <w:t>Como dueño del bufete,</w:t>
+      </w:r>
+    </w:p>
+    <w:p>
+      <w:pPr>
+        <w:pStyle w:val="Prrafodelista"/>
+        <w:ind w:left="792"/>
+        <w:rPr>
+          <w:sz w:val="24"/>
+          <w:szCs w:val="24"/>
+        </w:rPr>
+      </w:pPr>
+      <w:r>
+        <w:rPr>
+          <w:sz w:val="24"/>
+          <w:szCs w:val="24"/>
+        </w:rPr>
+        <w:t xml:space="preserve">Quiero que se almacene los datos de todos mis casos (Que relación se guarda sobre los casos) </w:t>
+      </w:r>
+    </w:p>
+    <w:p>
+      <w:pPr>
+        <w:pStyle w:val="Prrafodelista"/>
+        <w:ind w:left="792"/>
+        <w:rPr>
+          <w:sz w:val="24"/>
+          <w:szCs w:val="24"/>
+        </w:rPr>
+      </w:pPr>
+      <w:r>
+        <w:rPr>
+          <w:sz w:val="24"/>
+          <w:szCs w:val="24"/>
+        </w:rPr>
+        <w:t>Para guardar los datos del mismo.</w:t>
+      </w:r>
+    </w:p>
+    <w:p>
+      <w:pPr>
+        <w:pStyle w:val="Prrafodelista"/>
+        <w:numPr>
+          <w:ilvl w:val="1"/>
+          <w:numId w:val="5"/>
+        </w:numPr>
+        <w:rPr>
+          <w:sz w:val="24"/>
+          <w:szCs w:val="24"/>
+        </w:rPr>
+      </w:pPr>
+      <w:r>
+        <w:rPr>
+          <w:sz w:val="24"/>
+          <w:szCs w:val="24"/>
+        </w:rPr>
+        <w:t>RI-2: Datos de los clientes:</w:t>
+      </w:r>
+    </w:p>
+    <w:p>
+      <w:pPr>
+        <w:pStyle w:val="Prrafodelista"/>
+        <w:ind w:left="792"/>
+        <w:rPr>
+          <w:sz w:val="24"/>
+          <w:szCs w:val="24"/>
+        </w:rPr>
+      </w:pPr>
+      <w:r>
+        <w:rPr>
+          <w:sz w:val="24"/>
+          <w:szCs w:val="24"/>
+        </w:rPr>
+        <w:t>Como dueño del bufete,</w:t>
+      </w:r>
+    </w:p>
+    <w:p>
+      <w:pPr>
+        <w:pStyle w:val="Prrafodelista"/>
+        <w:ind w:left="792"/>
+        <w:rPr>
+          <w:sz w:val="24"/>
+          <w:szCs w:val="24"/>
+        </w:rPr>
+      </w:pPr>
+      <w:r>
+        <w:rPr>
+          <w:sz w:val="24"/>
+          <w:szCs w:val="24"/>
+        </w:rPr>
+        <w:t xml:space="preserve">Quiero </w:t>
+      </w:r>
+      <w:r>
+        <w:rPr>
+          <w:sz w:val="24"/>
+          <w:szCs w:val="24"/>
+        </w:rPr>
+        <w:t>disponer del nombre, apellidos, edad, DNI, dirección, población, código postal, teléfono, número de cuenta, número de casos, número de impagos, tipo de cliente, morosidad.</w:t>
+      </w:r>
+    </w:p>
+    <w:p>
+      <w:pPr>
+        <w:pStyle w:val="Prrafodelista"/>
+        <w:ind w:left="792"/>
+        <w:rPr>
+          <w:sz w:val="24"/>
+          <w:szCs w:val="24"/>
+        </w:rPr>
+      </w:pPr>
+      <w:r>
+        <w:rPr>
+          <w:sz w:val="24"/>
+          <w:szCs w:val="24"/>
+        </w:rPr>
+        <w:t>Para guardar todos sus datos</w:t>
+      </w:r>
+    </w:p>
+    <w:p>
+      <w:pPr>
+        <w:pStyle w:val="Prrafodelista"/>
+        <w:numPr>
+          <w:ilvl w:val="1"/>
+          <w:numId w:val="5"/>
+        </w:numPr>
+        <w:rPr>
+          <w:sz w:val="24"/>
+          <w:szCs w:val="24"/>
+        </w:rPr>
+      </w:pPr>
+      <w:r>
+        <w:rPr>
+          <w:sz w:val="24"/>
+          <w:szCs w:val="24"/>
+        </w:rPr>
+        <w:t>RI-3: Datos de las facturas:</w:t>
+      </w:r>
+    </w:p>
+    <w:p>
+      <w:pPr>
+        <w:pStyle w:val="Prrafodelista"/>
+        <w:ind w:left="792"/>
+        <w:rPr>
+          <w:sz w:val="24"/>
+          <w:szCs w:val="24"/>
+        </w:rPr>
+      </w:pPr>
+      <w:r>
+        <w:rPr>
+          <w:sz w:val="24"/>
+          <w:szCs w:val="24"/>
+        </w:rPr>
+        <w:t>Como dueño del bufete,</w:t>
+      </w:r>
+    </w:p>
+    <w:p>
+      <w:pPr>
+        <w:pStyle w:val="Prrafodelista"/>
+        <w:ind w:left="792"/>
+        <w:rPr>
+          <w:sz w:val="24"/>
+          <w:szCs w:val="24"/>
+        </w:rPr>
+      </w:pPr>
+      <w:r>
+        <w:rPr>
+          <w:sz w:val="24"/>
+          <w:szCs w:val="24"/>
+        </w:rPr>
+        <w:t>Quiero que las facturas me informen sobre el dinero total a pagar, la fecha de emisión y de pago, una lista de los servicios prestados en esa factura, con el precio individual de cada uno de los servicios.</w:t>
+      </w:r>
+    </w:p>
+    <w:p>
+      <w:pPr>
+        <w:pStyle w:val="Prrafodelista"/>
+        <w:ind w:left="792"/>
+        <w:rPr>
+          <w:sz w:val="24"/>
+          <w:szCs w:val="24"/>
+        </w:rPr>
+      </w:pPr>
+      <w:r>
+        <w:rPr>
+          <w:sz w:val="24"/>
+          <w:szCs w:val="24"/>
+        </w:rPr>
+        <w:t>Para guardar los datos de las facturas de mis clientes.</w:t>
+      </w:r>
+    </w:p>
+    <w:p>
+      <w:pPr>
+        <w:pStyle w:val="Prrafodelista"/>
+        <w:numPr>
+          <w:ilvl w:val="1"/>
+          <w:numId w:val="5"/>
+        </w:numPr>
+        <w:rPr>
+          <w:sz w:val="24"/>
+          <w:szCs w:val="24"/>
+        </w:rPr>
+      </w:pPr>
+      <w:r>
+        <w:rPr>
+          <w:sz w:val="24"/>
+          <w:szCs w:val="24"/>
+        </w:rPr>
+        <w:t>RI-4 : Datos de los empleados:</w:t>
+      </w:r>
+    </w:p>
+    <w:p>
+      <w:pPr>
+        <w:pStyle w:val="Prrafodelista"/>
+        <w:ind w:left="792"/>
+        <w:rPr>
+          <w:sz w:val="24"/>
+          <w:szCs w:val="24"/>
+        </w:rPr>
+      </w:pPr>
+      <w:r>
+        <w:rPr>
+          <w:sz w:val="24"/>
+          <w:szCs w:val="24"/>
+        </w:rPr>
+        <w:t>Como dueño del bufete,</w:t>
+      </w:r>
+    </w:p>
+    <w:p>
+      <w:pPr>
+        <w:pStyle w:val="Prrafodelista"/>
+        <w:ind w:left="792"/>
+        <w:rPr>
+          <w:sz w:val="24"/>
+          <w:szCs w:val="24"/>
+        </w:rPr>
+      </w:pPr>
+      <w:r>
+        <w:rPr>
+          <w:sz w:val="24"/>
+          <w:szCs w:val="24"/>
+        </w:rPr>
+        <w:t>Quiero disponer del nombre, apellidos, edad, DNI, dirección, población, código postal, teléfono, número de cuenta</w:t>
+      </w:r>
+      <w:r>
+        <w:rPr>
+          <w:sz w:val="24"/>
+          <w:szCs w:val="24"/>
+        </w:rPr>
+        <w:t xml:space="preserve"> y sueldo.</w:t>
+      </w:r>
+    </w:p>
+    <w:p>
+      <w:pPr>
+        <w:pStyle w:val="Prrafodelista"/>
+        <w:ind w:left="792"/>
+        <w:rPr>
+          <w:sz w:val="24"/>
+          <w:szCs w:val="24"/>
+        </w:rPr>
+      </w:pPr>
+      <w:r>
+        <w:rPr>
+          <w:sz w:val="24"/>
+          <w:szCs w:val="24"/>
+        </w:rPr>
+        <w:t>Para poder gestionar mis empleados.</w:t>
+      </w:r>
+    </w:p>
+    <w:p>
+      <w:pPr>
+        <w:pStyle w:val="Prrafodelista"/>
+        <w:numPr>
+          <w:ilvl w:val="1"/>
+          <w:numId w:val="5"/>
+        </w:numPr>
+        <w:rPr>
+          <w:sz w:val="24"/>
+          <w:szCs w:val="24"/>
+        </w:rPr>
+      </w:pPr>
+      <w:r>
+        <w:rPr>
+          <w:sz w:val="24"/>
+          <w:szCs w:val="24"/>
+        </w:rPr>
+        <w:t>RI-5: Datos de las citas:</w:t>
+      </w:r>
+    </w:p>
+    <w:p>
+      <w:pPr>
+        <w:pStyle w:val="Prrafodelista"/>
+        <w:ind w:left="792"/>
+        <w:rPr>
+          <w:sz w:val="24"/>
+          <w:szCs w:val="24"/>
+        </w:rPr>
+      </w:pPr>
+      <w:r>
+        <w:rPr>
+          <w:sz w:val="24"/>
+          <w:szCs w:val="24"/>
+        </w:rPr>
+        <w:t>Como dueño del bufete,</w:t>
+      </w:r>
+    </w:p>
+    <w:p>
+      <w:pPr>
+        <w:pStyle w:val="Prrafodelista"/>
+        <w:ind w:left="792"/>
+        <w:rPr>
+          <w:sz w:val="24"/>
+          <w:szCs w:val="24"/>
+        </w:rPr>
+      </w:pPr>
+      <w:r>
+        <w:rPr>
+          <w:sz w:val="24"/>
+          <w:szCs w:val="24"/>
+        </w:rPr>
+        <w:t>Quiero saber almacenar la fecha de las citas, lugar donde ocurre la cita, razón, duración de esta y asistentes.</w:t>
+      </w:r>
+    </w:p>
+    <w:p>
+      <w:pPr>
+        <w:pStyle w:val="Prrafodelista"/>
+        <w:ind w:left="792"/>
+        <w:rPr>
+          <w:sz w:val="24"/>
+          <w:szCs w:val="24"/>
+        </w:rPr>
+      </w:pPr>
+      <w:r>
+        <w:rPr>
+          <w:sz w:val="24"/>
+          <w:szCs w:val="24"/>
+        </w:rPr>
+        <w:t>Para tener una agenda organizada.</w:t>
+      </w:r>
+    </w:p>
+    <w:p>
+      <w:pPr>
+        <w:pStyle w:val="Prrafodelista"/>
+        <w:numPr>
+          <w:ilvl w:val="1"/>
+          <w:numId w:val="5"/>
+        </w:numPr>
+        <w:rPr>
+          <w:sz w:val="24"/>
+          <w:szCs w:val="24"/>
+        </w:rPr>
+      </w:pPr>
+      <w:r>
+        <w:rPr>
+          <w:sz w:val="24"/>
+          <w:szCs w:val="24"/>
+        </w:rPr>
+        <w:t>RI-6: Datos del inventario:</w:t>
+      </w:r>
+    </w:p>
+    <w:p>
+      <w:pPr>
+        <w:pStyle w:val="Prrafodelista"/>
+        <w:ind w:left="444" w:firstLine="348"/>
+        <w:rPr>
+          <w:sz w:val="24"/>
+          <w:szCs w:val="24"/>
+        </w:rPr>
+      </w:pPr>
+      <w:r>
+        <w:rPr>
+          <w:sz w:val="24"/>
+          <w:szCs w:val="24"/>
+        </w:rPr>
+        <w:t>Como dueño del bufete,</w:t>
+      </w:r>
+    </w:p>
+    <w:p>
+      <w:pPr>
+        <w:pStyle w:val="Prrafodelista"/>
+        <w:ind w:left="792"/>
+        <w:rPr>
+          <w:sz w:val="24"/>
+          <w:szCs w:val="24"/>
+        </w:rPr>
+      </w:pPr>
+      <w:r>
+        <w:rPr>
+          <w:sz w:val="24"/>
+          <w:szCs w:val="24"/>
+        </w:rPr>
+        <w:t>Quiero saber todo el mobiliario que dispongo en este momento en el despacho y el almacén.</w:t>
+      </w:r>
+    </w:p>
+    <w:p>
+      <w:pPr>
+        <w:pStyle w:val="Prrafodelista"/>
+        <w:ind w:left="792"/>
+        <w:rPr>
+          <w:sz w:val="24"/>
+          <w:szCs w:val="24"/>
+        </w:rPr>
+      </w:pPr>
+      <w:r>
+        <w:rPr>
+          <w:sz w:val="24"/>
+          <w:szCs w:val="24"/>
+        </w:rPr>
+        <w:t xml:space="preserve">Para </w:t>
+      </w:r>
+      <w:r>
+        <w:rPr>
+          <w:sz w:val="24"/>
+          <w:szCs w:val="24"/>
+        </w:rPr>
+        <w:t>evitar comprar material en existencias.</w:t>
+      </w:r>
+    </w:p>
+    <w:p>
+      <w:pPr>
+        <w:pStyle w:val="Prrafodelista"/>
+        <w:numPr>
+          <w:ilvl w:val="1"/>
+          <w:numId w:val="5"/>
+        </w:numPr>
+        <w:rPr>
+          <w:sz w:val="24"/>
+          <w:szCs w:val="24"/>
+        </w:rPr>
+      </w:pPr>
+      <w:r>
+        <w:rPr>
+          <w:sz w:val="24"/>
+          <w:szCs w:val="24"/>
+        </w:rPr>
+        <w:t>RI-7: Datos de los despachos:</w:t>
+      </w:r>
+    </w:p>
+    <w:p>
+      <w:pPr>
+        <w:pStyle w:val="Prrafodelista"/>
+        <w:ind w:left="792"/>
+        <w:rPr>
+          <w:sz w:val="24"/>
+          <w:szCs w:val="24"/>
+        </w:rPr>
+      </w:pPr>
+      <w:r>
+        <w:rPr>
+          <w:sz w:val="24"/>
+          <w:szCs w:val="24"/>
+        </w:rPr>
+        <w:t>Como dueño del bufete,</w:t>
+      </w:r>
+    </w:p>
+    <w:p>
+      <w:pPr>
+        <w:pStyle w:val="Prrafodelista"/>
+        <w:ind w:left="792"/>
+        <w:rPr>
+          <w:sz w:val="24"/>
+          <w:szCs w:val="24"/>
+        </w:rPr>
+      </w:pPr>
+      <w:r>
+        <w:rPr>
+          <w:sz w:val="24"/>
+          <w:szCs w:val="24"/>
+        </w:rPr>
+        <w:t>Quiero saber dónde están situados los diferentes despachos de mi empresa, incluyendo la calle, el horario de apertura y quienes trabajan allí.</w:t>
+      </w:r>
+    </w:p>
+    <w:p>
+      <w:pPr>
+        <w:pStyle w:val="Prrafodelista"/>
+        <w:ind w:left="792"/>
+        <w:rPr>
+          <w:sz w:val="24"/>
+          <w:szCs w:val="24"/>
+        </w:rPr>
+      </w:pPr>
+      <w:r>
+        <w:rPr>
+          <w:sz w:val="24"/>
+          <w:szCs w:val="24"/>
+        </w:rPr>
+        <w:t>Para mantener un registro de estos.</w:t>
+      </w:r>
+    </w:p>
+    <w:p>
+      <w:pPr>
+        <w:ind w:left="708"/>
+        <w:rPr>
+          <w:sz w:val="24"/>
+          <w:szCs w:val="24"/>
+        </w:rPr>
+      </w:pPr>
+    </w:p>
+    <w:p>
+      <w:pPr>
+        <w:pStyle w:val="Prrafodelista"/>
+        <w:numPr>
+          <w:ilvl w:val="1"/>
+          <w:numId w:val="5"/>
+        </w:numPr>
+        <w:rPr>
+          <w:sz w:val="24"/>
+          <w:szCs w:val="24"/>
+        </w:rPr>
+      </w:pPr>
+      <w:r>
+        <w:rPr>
+          <w:sz w:val="24"/>
+          <w:szCs w:val="24"/>
+        </w:rPr>
+        <w:t>RI-8: Datos de los abogados:</w:t>
+      </w:r>
+    </w:p>
+    <w:p>
+      <w:pPr>
+        <w:pStyle w:val="Prrafodelista"/>
+        <w:ind w:left="792"/>
+        <w:rPr>
+          <w:sz w:val="24"/>
+          <w:szCs w:val="24"/>
+        </w:rPr>
+      </w:pPr>
+      <w:r>
+        <w:rPr>
+          <w:sz w:val="24"/>
+          <w:szCs w:val="24"/>
+        </w:rPr>
+        <w:t>Como dueño del bufete,</w:t>
+      </w:r>
+    </w:p>
+    <w:p>
+      <w:pPr>
+        <w:pStyle w:val="Prrafodelista"/>
+        <w:ind w:left="792"/>
+        <w:rPr>
+          <w:sz w:val="24"/>
+          <w:szCs w:val="24"/>
+        </w:rPr>
+      </w:pPr>
+      <w:r>
+        <w:rPr>
+          <w:sz w:val="24"/>
+          <w:szCs w:val="24"/>
+        </w:rPr>
+        <w:t xml:space="preserve">Quiero registrar </w:t>
+      </w:r>
+      <w:r>
+        <w:rPr>
+          <w:sz w:val="24"/>
+          <w:szCs w:val="24"/>
+        </w:rPr>
+        <w:t xml:space="preserve">nombre, apellidos, edad, DNI, dirección, población, código postal, teléfono, número de cuenta, casos que tiene asignado, </w:t>
+      </w:r>
+      <w:r>
+        <w:rPr>
+          <w:sz w:val="24"/>
+          <w:szCs w:val="24"/>
+        </w:rPr>
+        <w:t>eficiencia y sueldo.</w:t>
+      </w:r>
+    </w:p>
+    <w:p>
+      <w:pPr>
+        <w:pStyle w:val="Prrafodelista"/>
+        <w:ind w:left="792"/>
+        <w:rPr>
+          <w:sz w:val="24"/>
+          <w:szCs w:val="24"/>
+        </w:rPr>
+      </w:pPr>
+      <w:r>
+        <w:rPr>
+          <w:sz w:val="24"/>
+          <w:szCs w:val="24"/>
+        </w:rPr>
+        <w:t>Para guardar todos sus datos</w:t>
+      </w:r>
+    </w:p>
+    <w:p>
+      <w:pPr>
+        <w:pStyle w:val="Prrafodelista"/>
+        <w:ind w:left="792"/>
+        <w:rPr>
+          <w:sz w:val="24"/>
+          <w:szCs w:val="24"/>
+        </w:rPr>
+      </w:pPr>
+    </w:p>
+    <w:p>
+      <w:pPr>
+        <w:pStyle w:val="Prrafodelista"/>
+        <w:numPr>
+          <w:ilvl w:val="1"/>
+          <w:numId w:val="5"/>
+        </w:numPr>
+        <w:rPr>
+          <w:sz w:val="24"/>
+          <w:szCs w:val="24"/>
+        </w:rPr>
+      </w:pPr>
+      <w:r>
+        <w:rPr>
+          <w:sz w:val="24"/>
+          <w:szCs w:val="24"/>
+        </w:rPr>
+        <w:t>RI-9: Datos de los secretarios:</w:t>
+      </w:r>
+    </w:p>
+    <w:p>
+      <w:pPr>
+        <w:pStyle w:val="Prrafodelista"/>
+        <w:ind w:left="792"/>
+        <w:rPr>
+          <w:sz w:val="24"/>
+          <w:szCs w:val="24"/>
+        </w:rPr>
+      </w:pPr>
+      <w:r>
+        <w:rPr>
+          <w:sz w:val="24"/>
+          <w:szCs w:val="24"/>
+        </w:rPr>
+        <w:t>Como dueño del bufete,</w:t>
+      </w:r>
+    </w:p>
+    <w:p>
+      <w:pPr>
+        <w:pStyle w:val="Prrafodelista"/>
+        <w:ind w:left="792"/>
+        <w:rPr>
+          <w:sz w:val="24"/>
+          <w:szCs w:val="24"/>
+        </w:rPr>
+      </w:pPr>
+      <w:r>
+        <w:rPr>
+          <w:sz w:val="24"/>
+          <w:szCs w:val="24"/>
+        </w:rPr>
+        <w:t>Quiero registrar nombre, apellidos, edad, DNI, dirección, población, código, postal, teléfono, número de cuenta, jefe asignado y sueldo.</w:t>
+      </w:r>
+    </w:p>
+    <w:p>
+      <w:pPr>
+        <w:pStyle w:val="Prrafodelista"/>
+        <w:ind w:left="792"/>
+        <w:rPr>
+          <w:sz w:val="24"/>
+          <w:szCs w:val="24"/>
+        </w:rPr>
+      </w:pPr>
+      <w:r>
+        <w:rPr>
+          <w:sz w:val="24"/>
+          <w:szCs w:val="24"/>
+        </w:rPr>
+        <w:t>Para guardar todos sus datos</w:t>
+      </w:r>
+    </w:p>
+    <w:p>
+      <w:pPr>
+        <w:pStyle w:val="Prrafodelista"/>
+        <w:numPr>
+          <w:ilvl w:val="1"/>
+          <w:numId w:val="5"/>
+        </w:numPr>
+        <w:rPr>
+          <w:sz w:val="24"/>
+          <w:szCs w:val="24"/>
+        </w:rPr>
+      </w:pPr>
+      <w:r>
+        <w:rPr>
+          <w:sz w:val="24"/>
+          <w:szCs w:val="24"/>
+        </w:rPr>
+        <w:t>RI-</w:t>
+      </w:r>
+      <w:r>
+        <w:rPr>
+          <w:sz w:val="24"/>
+          <w:szCs w:val="24"/>
+        </w:rPr>
+        <w:t>9</w:t>
+      </w:r>
+      <w:r>
+        <w:rPr>
+          <w:sz w:val="24"/>
+          <w:szCs w:val="24"/>
+        </w:rPr>
+        <w:t xml:space="preserve">: Datos de los </w:t>
+      </w:r>
+      <w:r>
+        <w:rPr>
+          <w:sz w:val="24"/>
+          <w:szCs w:val="24"/>
+        </w:rPr>
+        <w:t>secretarios</w:t>
+      </w:r>
+      <w:r>
+        <w:rPr>
+          <w:sz w:val="24"/>
+          <w:szCs w:val="24"/>
+        </w:rPr>
+        <w:t>:</w:t>
+      </w:r>
+    </w:p>
+    <w:p>
+      <w:pPr>
+        <w:pStyle w:val="Prrafodelista"/>
+        <w:ind w:left="792"/>
+        <w:rPr>
+          <w:sz w:val="24"/>
+          <w:szCs w:val="24"/>
+        </w:rPr>
+      </w:pPr>
+      <w:r>
+        <w:rPr>
+          <w:sz w:val="24"/>
+          <w:szCs w:val="24"/>
+        </w:rPr>
+        <w:t xml:space="preserve">Como dueño del </w:t>
+      </w:r>
+      <w:bookmarkStart w:id="0" w:name="_GoBack"/>
+      <w:bookmarkEnd w:id="0"/>
+      <w:r>
+        <w:rPr>
+          <w:sz w:val="24"/>
+          <w:szCs w:val="24"/>
+        </w:rPr>
+        <w:t>bufete,</w:t>
+      </w:r>
+    </w:p>
+    <w:p>
+      <w:pPr>
+        <w:pStyle w:val="Prrafodelista"/>
+        <w:ind w:left="792"/>
+        <w:rPr>
+          <w:sz w:val="24"/>
+          <w:szCs w:val="24"/>
+        </w:rPr>
+      </w:pPr>
+      <w:r>
+        <w:rPr>
+          <w:sz w:val="24"/>
+          <w:szCs w:val="24"/>
+        </w:rPr>
+        <w:t>Quiero registrar nombre, apellidos, edad, DNI, dirección, población, código postal, teléfono, número de cuenta</w:t>
+      </w:r>
+      <w:r>
+        <w:rPr>
+          <w:sz w:val="24"/>
+          <w:szCs w:val="24"/>
+        </w:rPr>
+        <w:t>, jefe asignado</w:t>
+      </w:r>
+      <w:r>
+        <w:rPr>
+          <w:sz w:val="24"/>
+          <w:szCs w:val="24"/>
+        </w:rPr>
+        <w:t xml:space="preserve"> y sueldo.</w:t>
+      </w:r>
+    </w:p>
+    <w:p>
+      <w:pPr>
+        <w:pStyle w:val="Prrafodelista"/>
+        <w:ind w:left="792"/>
+        <w:rPr>
+          <w:sz w:val="24"/>
+          <w:szCs w:val="24"/>
+        </w:rPr>
+      </w:pPr>
+      <w:r>
+        <w:rPr>
+          <w:sz w:val="24"/>
+          <w:szCs w:val="24"/>
+        </w:rPr>
+        <w:t>Para guardar todos sus datos</w:t>
+      </w:r>
+      <w:r>
+        <w:rPr>
+          <w:sz w:val="24"/>
+          <w:szCs w:val="24"/>
+        </w:rPr>
+        <w:t>.</w:t>
+      </w:r>
+    </w:p>
+    <w:p>
+      <w:pPr>
+        <w:ind w:left="708"/>
+        <w:rPr>
+          <w:sz w:val="24"/>
+          <w:szCs w:val="24"/>
+        </w:rPr>
+      </w:pPr>
+    </w:p>
+    <w:p>
+      <w:pPr>
+        <w:pStyle w:val="Prrafodelista"/>
+        <w:ind w:left="792"/>
+        <w:rPr>
+          <w:sz w:val="24"/>
+          <w:szCs w:val="24"/>
+        </w:rPr>
+      </w:pPr>
+    </w:p>
+    <w:p>
+      <w:pPr>
+        <w:rPr>
+          <w:sz w:val="24"/>
+          <w:szCs w:val="24"/>
+        </w:rPr>
+      </w:pPr>
+    </w:p>
+    <w:p>
+      <w:pPr>
+        <w:pStyle w:val="Prrafodelista"/>
+        <w:ind w:left="792"/>
+        <w:rPr>
+          <w:sz w:val="24"/>
+          <w:szCs w:val="24"/>
+        </w:rPr>
+      </w:pPr>
+    </w:p>
+    <w:p>
+      <w:pPr>
+        <w:pStyle w:val="Prrafodelista"/>
+        <w:ind w:left="360"/>
         <w:rPr>
           <w:sz w:val="24"/>
           <w:szCs w:val="24"/>
@@ -2479,7 +3780,7 @@
         <w:sz w:val="20"/>
         <w:szCs w:val="20"/>
       </w:rPr>
-      <w:t>6</w:t>
+      <w:t>7</w:t>
     </w:r>
     <w:r>
       <w:rPr>
@@ -2636,6 +3937,95 @@
     </w:lvl>
   </w:abstractNum>
   <w:abstractNum w:abstractNumId="1">
+    <w:nsid w:val="23552861"/>
+    <w:multiLevelType w:val="multilevel"/>
+    <w:tmpl w:val="0C0A001F"/>
+    <w:lvl w:ilvl="0">
+      <w:start w:val="1"/>
+      <w:numFmt w:val="decimal"/>
+      <w:lvlText w:val="%1."/>
+      <w:lvlJc w:val="left"/>
+      <w:pPr>
+        <w:ind w:left="360" w:hanging="360"/>
+      </w:pPr>
+      <w:rPr>
+        <w:rFonts w:hint="default"/>
+      </w:rPr>
+    </w:lvl>
+    <w:lvl w:ilvl="1">
+      <w:start w:val="1"/>
+      <w:numFmt w:val="decimal"/>
+      <w:lvlText w:val="%1.%2."/>
+      <w:lvlJc w:val="left"/>
+      <w:pPr>
+        <w:ind w:left="792" w:hanging="432"/>
+      </w:pPr>
+    </w:lvl>
+    <w:lvl w:ilvl="2">
+      <w:start w:val="1"/>
+      <w:numFmt w:val="decimal"/>
+      <w:lvlText w:val="%1.%2.%3."/>
+      <w:lvlJc w:val="left"/>
+      <w:pPr>
+        <w:ind w:left="1224" w:hanging="504"/>
+      </w:pPr>
+    </w:lvl>
+    <w:lvl w:ilvl="3">
+      <w:start w:val="1"/>
+      <w:numFmt w:val="decimal"/>
+      <w:lvlText w:val="%1.%2.%3.%4."/>
+      <w:lvlJc w:val="left"/>
+      <w:pPr>
+        <w:ind w:left="1728" w:hanging="648"/>
+      </w:pPr>
+    </w:lvl>
+    <w:lvl w:ilvl="4">
+      <w:start w:val="1"/>
+      <w:numFmt w:val="decimal"/>
+      <w:lvlText w:val="%1.%2.%3.%4.%5."/>
+      <w:lvlJc w:val="left"/>
+      <w:pPr>
+        <w:ind w:left="2232" w:hanging="792"/>
+      </w:pPr>
+    </w:lvl>
+    <w:lvl w:ilvl="5">
+      <w:start w:val="1"/>
+      <w:numFmt w:val="decimal"/>
+      <w:lvlText w:val="%1.%2.%3.%4.%5.%6."/>
+      <w:lvlJc w:val="left"/>
+      <w:pPr>
+        <w:ind w:left="2736" w:hanging="936"/>
+      </w:pPr>
+    </w:lvl>
+    <w:lvl w:ilvl="6">
+      <w:start w:val="1"/>
+      <w:numFmt w:val="decimal"/>
+      <w:lvlText w:val="%1.%2.%3.%4.%5.%6.%7."/>
+      <w:lvlJc w:val="left"/>
+      <w:pPr>
+        <w:ind w:left="3240" w:hanging="1080"/>
+      </w:pPr>
+    </w:lvl>
+    <w:lvl w:ilvl="7">
+      <w:start w:val="1"/>
+      <w:numFmt w:val="decimal"/>
+      <w:lvlText w:val="%1.%2.%3.%4.%5.%6.%7.%8."/>
+      <w:lvlJc w:val="left"/>
+      <w:pPr>
+        <w:ind w:left="3744" w:hanging="1224"/>
+      </w:pPr>
+    </w:lvl>
+    <w:lvl w:ilvl="8">
+      <w:start w:val="1"/>
+      <w:numFmt w:val="decimal"/>
+      <w:lvlText w:val="%1.%2.%3.%4.%5.%6.%7.%8.%9."/>
+      <w:lvlJc w:val="left"/>
+      <w:pPr>
+        <w:ind w:left="4320" w:hanging="1440"/>
+      </w:pPr>
+    </w:lvl>
+  </w:abstractNum>
+  <w:abstractNum w:abstractNumId="2">
     <w:nsid w:val="5B90763C"/>
     <w:multiLevelType w:val="hybridMultilevel"/>
     <w:tmpl w:val="B792F794"/>
@@ -2724,7 +4114,7 @@
       </w:pPr>
     </w:lvl>
   </w:abstractNum>
-  <w:abstractNum w:abstractNumId="2">
+  <w:abstractNum w:abstractNumId="3">
     <w:nsid w:val="79F91B3B"/>
     <w:multiLevelType w:val="hybridMultilevel"/>
     <w:tmpl w:val="811A65BC"/>
@@ -2836,7 +4226,7 @@
       </w:rPr>
     </w:lvl>
   </w:abstractNum>
-  <w:abstractNum w:abstractNumId="3">
+  <w:abstractNum w:abstractNumId="4">
     <w:nsid w:val="7A3D42FA"/>
     <w:multiLevelType w:val="hybridMultilevel"/>
     <w:tmpl w:val="3B686ED6"/>
@@ -2926,16 +4316,19 @@
     </w:lvl>
   </w:abstractNum>
   <w:num w:numId="1">
-    <w:abstractNumId w:val="2"/>
+    <w:abstractNumId w:val="3"/>
   </w:num>
   <w:num w:numId="2">
-    <w:abstractNumId w:val="1"/>
+    <w:abstractNumId w:val="2"/>
   </w:num>
   <w:num w:numId="3">
     <w:abstractNumId w:val="0"/>
   </w:num>
   <w:num w:numId="4">
-    <w:abstractNumId w:val="3"/>
+    <w:abstractNumId w:val="4"/>
+  </w:num>
+  <w:num w:numId="5">
+    <w:abstractNumId w:val="1"/>
   </w:num>
 </w:numbering>
 </file>

</xml_diff>